<commit_message>
Submit hosiptal exercise without removing background of div
</commit_message>
<xml_diff>
--- a/doc/Nhung_VScode_extension_nen_cai.docx
+++ b/doc/Nhung_VScode_extension_nen_cai.docx
@@ -3,6 +3,11 @@
 <w:document xmlns:wpc="http://schemas.microsoft.com/office/word/2010/wordprocessingCanvas" xmlns:cx="http://schemas.microsoft.com/office/drawing/2014/chartex" xmlns:cx1="http://schemas.microsoft.com/office/drawing/2015/9/8/chartex" xmlns:cx2="http://schemas.microsoft.com/office/drawing/2015/10/21/chartex" xmlns:cx3="http://schemas.microsoft.com/office/drawing/2016/5/9/chartex" xmlns:cx4="http://schemas.microsoft.com/office/drawing/2016/5/10/chartex" xmlns:cx5="http://schemas.microsoft.com/office/drawing/2016/5/11/chartex" xmlns:cx6="http://schemas.microsoft.com/office/drawing/2016/5/12/chartex" xmlns:cx7="http://schemas.microsoft.com/office/drawing/2016/5/13/chartex" xmlns:cx8="http://schemas.microsoft.com/office/drawing/2016/5/14/chartex" xmlns:mc="http://schemas.openxmlformats.org/markup-compatibility/2006" xmlns:aink="http://schemas.microsoft.com/office/drawing/2016/ink" xmlns:am3d="http://schemas.microsoft.com/office/drawing/2017/model3d" xmlns:o="urn:schemas-microsoft-com:office:office" xmlns:r="http://schemas.openxmlformats.org/officeDocument/2006/relationships" xmlns:m="http://schemas.openxmlformats.org/officeDocument/2006/math" xmlns:v="urn:schemas-microsoft-com:vml" xmlns:wp14="http://schemas.microsoft.com/office/word/2010/wordprocessingDrawing" xmlns:wp="http://schemas.openxmlformats.org/drawingml/2006/wordprocessingDrawing" xmlns:w10="urn:schemas-microsoft-com:office:word" xmlns:w="http://schemas.openxmlformats.org/wordprocessingml/2006/main" xmlns:w14="http://schemas.microsoft.com/office/word/2010/wordml" xmlns:w15="http://schemas.microsoft.com/office/word/2012/wordml" xmlns:w16cid="http://schemas.microsoft.com/office/word/2016/wordml/cid" xmlns:w16se="http://schemas.microsoft.com/office/word/2015/wordml/symex" xmlns:wpg="http://schemas.microsoft.com/office/word/2010/wordprocessingGroup" xmlns:wpi="http://schemas.microsoft.com/office/word/2010/wordprocessingInk" xmlns:wne="http://schemas.microsoft.com/office/word/2006/wordml" xmlns:wps="http://schemas.microsoft.com/office/word/2010/wordprocessingShape" mc:Ignorable="w14 w15 w16se w16cid wp14">
   <w:body>
     <w:p>
+      <w:pPr>
+        <w:rPr>
+          <w:rStyle w:val="Hyperlink"/>
+        </w:rPr>
+      </w:pPr>
       <w:hyperlink r:id="rId5" w:history="1">
         <w:r>
           <w:rPr>
@@ -13,6 +18,58 @@
       </w:hyperlink>
     </w:p>
     <w:p>
+      <w:hyperlink r:id="rId6" w:history="1">
+        <w:r>
+          <w:rPr>
+            <w:rStyle w:val="Hyperlink"/>
+          </w:rPr>
+          <w:t>https://marketplace.visualstudio.com/items?itemName=formulahendry.auto-rename-tag</w:t>
+        </w:r>
+      </w:hyperlink>
+    </w:p>
+    <w:p>
+      <w:r>
+        <w:rPr>
+          <w:noProof/>
+        </w:rPr>
+        <w:drawing>
+          <wp:inline distT="0" distB="0" distL="0" distR="0" wp14:anchorId="4FC19896" wp14:editId="67270827">
+            <wp:extent cx="5943600" cy="2882900"/>
+            <wp:effectExtent l="0" t="0" r="0" b="0"/>
+            <wp:docPr id="4" name="Picture 4"/>
+            <wp:cNvGraphicFramePr>
+              <a:graphicFrameLocks xmlns:a="http://schemas.openxmlformats.org/drawingml/2006/main" noChangeAspect="1"/>
+            </wp:cNvGraphicFramePr>
+            <a:graphic xmlns:a="http://schemas.openxmlformats.org/drawingml/2006/main">
+              <a:graphicData uri="http://schemas.openxmlformats.org/drawingml/2006/picture">
+                <pic:pic xmlns:pic="http://schemas.openxmlformats.org/drawingml/2006/picture">
+                  <pic:nvPicPr>
+                    <pic:cNvPr id="1" name=""/>
+                    <pic:cNvPicPr/>
+                  </pic:nvPicPr>
+                  <pic:blipFill>
+                    <a:blip r:embed="rId7"/>
+                    <a:stretch>
+                      <a:fillRect/>
+                    </a:stretch>
+                  </pic:blipFill>
+                  <pic:spPr>
+                    <a:xfrm>
+                      <a:off x="0" y="0"/>
+                      <a:ext cx="5943600" cy="2882900"/>
+                    </a:xfrm>
+                    <a:prstGeom prst="rect">
+                      <a:avLst/>
+                    </a:prstGeom>
+                  </pic:spPr>
+                </pic:pic>
+              </a:graphicData>
+            </a:graphic>
+          </wp:inline>
+        </w:drawing>
+      </w:r>
+    </w:p>
+    <w:p>
       <w:pPr>
         <w:rPr>
           <w:b/>
@@ -39,7 +96,7 @@
           <w:numId w:val="1"/>
         </w:numPr>
       </w:pPr>
-      <w:hyperlink r:id="rId6" w:history="1">
+      <w:hyperlink r:id="rId8" w:history="1">
         <w:r>
           <w:rPr>
             <w:rStyle w:val="Hyperlink"/>
@@ -61,6 +118,7 @@
         <w:t>. Bạn cũng có thể …. ngược về quá khứ để xem file đã thay đổi như thế nào, rất tiện</w:t>
       </w:r>
     </w:p>
+    <w:bookmarkStart w:id="0" w:name="_GoBack"/>
     <w:p>
       <w:pPr>
         <w:numPr>
@@ -68,14 +126,31 @@
           <w:numId w:val="1"/>
         </w:numPr>
       </w:pPr>
-      <w:hyperlink r:id="rId7" w:history="1">
-        <w:r>
-          <w:rPr>
-            <w:rStyle w:val="Hyperlink"/>
-          </w:rPr>
-          <w:t>Bracket Pair Colorizer</w:t>
-        </w:r>
-      </w:hyperlink>
+      <w:r>
+        <w:fldChar w:fldCharType="begin"/>
+      </w:r>
+      <w:r>
+        <w:instrText xml:space="preserve"> HYPERLINK "https://marketplace.visualstu</w:instrText>
+      </w:r>
+      <w:r>
+        <w:instrText xml:space="preserve">dio.com/items?itemName=CoenraadS.bracket-pair-colorizer" </w:instrText>
+      </w:r>
+      <w:r>
+        <w:fldChar w:fldCharType="separate"/>
+      </w:r>
+      <w:r>
+        <w:rPr>
+          <w:rStyle w:val="Hyperlink"/>
+        </w:rPr>
+        <w:t>Bracket Pair Colorizer</w:t>
+      </w:r>
+      <w:r>
+        <w:rPr>
+          <w:rStyle w:val="Hyperlink"/>
+        </w:rPr>
+        <w:fldChar w:fldCharType="end"/>
+      </w:r>
+      <w:bookmarkEnd w:id="0"/>
       <w:r>
         <w:t>: Tô màu các dấu </w:t>
       </w:r>
@@ -97,7 +172,7 @@
           <w:numId w:val="1"/>
         </w:numPr>
       </w:pPr>
-      <w:hyperlink r:id="rId8" w:history="1">
+      <w:hyperlink r:id="rId9" w:history="1">
         <w:r>
           <w:rPr>
             <w:rStyle w:val="Hyperlink"/>
@@ -116,7 +191,7 @@
           <w:numId w:val="1"/>
         </w:numPr>
       </w:pPr>
-      <w:hyperlink r:id="rId9" w:history="1">
+      <w:hyperlink r:id="rId10" w:history="1">
         <w:r>
           <w:rPr>
             <w:rStyle w:val="Hyperlink"/>
@@ -130,12 +205,16 @@
     </w:p>
     <w:p>
       <w:r>
+        <w:rPr>
+          <w:noProof/>
+        </w:rPr>
+        <w:lastRenderedPageBreak/>
         <w:drawing>
           <wp:inline distT="0" distB="0" distL="0" distR="0" wp14:anchorId="6BA06189" wp14:editId="17FD4E9C">
             <wp:extent cx="4038600" cy="2101850"/>
             <wp:effectExtent l="0" t="0" r="0" b="0"/>
             <wp:docPr id="3" name="Picture 3" descr="https://toidicodedao.files.wordpress.com/2020/07/screenshot-2020-07-23-at-5.26.06-pm-e1595496409965.jpg?w=424&amp;h=221">
-              <a:hlinkClick xmlns:a="http://schemas.openxmlformats.org/drawingml/2006/main" r:id="rId10"/>
+              <a:hlinkClick xmlns:a="http://schemas.openxmlformats.org/drawingml/2006/main" r:id="rId11"/>
             </wp:docPr>
             <wp:cNvGraphicFramePr>
               <a:graphicFrameLocks xmlns:a="http://schemas.openxmlformats.org/drawingml/2006/main" noChangeAspect="1"/>
@@ -145,14 +224,14 @@
                 <pic:pic xmlns:pic="http://schemas.openxmlformats.org/drawingml/2006/picture">
                   <pic:nvPicPr>
                     <pic:cNvPr id="0" name="Picture 1" descr="https://toidicodedao.files.wordpress.com/2020/07/screenshot-2020-07-23-at-5.26.06-pm-e1595496409965.jpg?w=424&amp;h=221">
-                      <a:hlinkClick r:id="rId10"/>
+                      <a:hlinkClick r:id="rId11"/>
                     </pic:cNvPr>
                     <pic:cNvPicPr>
                       <a:picLocks noChangeAspect="1" noChangeArrowheads="1"/>
                     </pic:cNvPicPr>
                   </pic:nvPicPr>
                   <pic:blipFill>
-                    <a:blip r:embed="rId11">
+                    <a:blip r:embed="rId12">
                       <a:extLst>
                         <a:ext uri="{28A0092B-C50C-407E-A947-70E740481C1C}">
                           <a14:useLocalDpi xmlns:a14="http://schemas.microsoft.com/office/drawing/2010/main" val="0"/>
@@ -194,7 +273,7 @@
           <w:numId w:val="2"/>
         </w:numPr>
       </w:pPr>
-      <w:hyperlink r:id="rId12" w:history="1">
+      <w:hyperlink r:id="rId13" w:history="1">
         <w:r>
           <w:rPr>
             <w:rStyle w:val="Hyperlink"/>
@@ -243,7 +322,7 @@
           <w:numId w:val="3"/>
         </w:numPr>
       </w:pPr>
-      <w:hyperlink r:id="rId13" w:history="1">
+      <w:hyperlink r:id="rId14" w:history="1">
         <w:r>
           <w:rPr>
             <w:rStyle w:val="Hyperlink"/>
@@ -267,12 +346,15 @@
     </w:p>
     <w:p>
       <w:r>
+        <w:rPr>
+          <w:noProof/>
+        </w:rPr>
         <w:drawing>
           <wp:inline distT="0" distB="0" distL="0" distR="0" wp14:anchorId="02CABB76" wp14:editId="604768BA">
             <wp:extent cx="4514850" cy="2419350"/>
             <wp:effectExtent l="0" t="0" r="0" b="0"/>
             <wp:docPr id="2" name="Picture 2" descr="https://toidicodedao.files.wordpress.com/2020/07/vscode-live-server-animated-demo.gif?w=474&amp;h=254">
-              <a:hlinkClick xmlns:a="http://schemas.openxmlformats.org/drawingml/2006/main" r:id="rId14"/>
+              <a:hlinkClick xmlns:a="http://schemas.openxmlformats.org/drawingml/2006/main" r:id="rId15"/>
             </wp:docPr>
             <wp:cNvGraphicFramePr>
               <a:graphicFrameLocks xmlns:a="http://schemas.openxmlformats.org/drawingml/2006/main" noChangeAspect="1"/>
@@ -282,14 +364,14 @@
                 <pic:pic xmlns:pic="http://schemas.openxmlformats.org/drawingml/2006/picture">
                   <pic:nvPicPr>
                     <pic:cNvPr id="0" name="Picture 2" descr="https://toidicodedao.files.wordpress.com/2020/07/vscode-live-server-animated-demo.gif?w=474&amp;h=254">
-                      <a:hlinkClick r:id="rId14"/>
+                      <a:hlinkClick r:id="rId15"/>
                     </pic:cNvPr>
                     <pic:cNvPicPr>
                       <a:picLocks noChangeAspect="1" noChangeArrowheads="1"/>
                     </pic:cNvPicPr>
                   </pic:nvPicPr>
                   <pic:blipFill>
-                    <a:blip r:embed="rId15">
+                    <a:blip r:embed="rId16">
                       <a:extLst>
                         <a:ext uri="{28A0092B-C50C-407E-A947-70E740481C1C}">
                           <a14:useLocalDpi xmlns:a14="http://schemas.microsoft.com/office/drawing/2010/main" val="0"/>
@@ -331,7 +413,7 @@
           <w:numId w:val="4"/>
         </w:numPr>
       </w:pPr>
-      <w:hyperlink r:id="rId16" w:history="1">
+      <w:hyperlink r:id="rId17" w:history="1">
         <w:r>
           <w:rPr>
             <w:rStyle w:val="Hyperlink"/>
@@ -350,7 +432,7 @@
           <w:numId w:val="4"/>
         </w:numPr>
       </w:pPr>
-      <w:hyperlink r:id="rId17" w:history="1">
+      <w:hyperlink r:id="rId18" w:history="1">
         <w:r>
           <w:rPr>
             <w:rStyle w:val="Hyperlink"/>
@@ -361,7 +443,7 @@
       <w:r>
         <w:t>: Tất nhiên, import nhiều thư viện thì sẽ đỡ tốn công viết code hơn, nhưng cũng </w:t>
       </w:r>
-      <w:hyperlink r:id="rId18" w:history="1">
+      <w:hyperlink r:id="rId19" w:history="1">
         <w:r>
           <w:rPr>
             <w:rStyle w:val="Hyperlink"/>
@@ -370,7 +452,11 @@
         </w:r>
       </w:hyperlink>
       <w:r>
-        <w:t>. Cài Import Cost, bạn sẽ biết những thư viện nào quá nặng, nên thay thế hoặc loại bỏ, hoặc import 1 phần nhỏ thôi</w:t>
+        <w:t xml:space="preserve">. Cài Import Cost, bạn sẽ </w:t>
+      </w:r>
+      <w:r>
+        <w:lastRenderedPageBreak/>
+        <w:t>biết những thư viện nào quá nặng, nên thay thế hoặc loại bỏ, hoặc import 1 phần nhỏ thôi</w:t>
       </w:r>
     </w:p>
     <w:p>
@@ -380,7 +466,7 @@
           <w:numId w:val="4"/>
         </w:numPr>
       </w:pPr>
-      <w:hyperlink r:id="rId19" w:history="1">
+      <w:hyperlink r:id="rId20" w:history="1">
         <w:r>
           <w:rPr>
             <w:rStyle w:val="Hyperlink"/>
@@ -391,7 +477,7 @@
       <w:r>
         <w:t> + </w:t>
       </w:r>
-      <w:hyperlink r:id="rId20" w:history="1">
+      <w:hyperlink r:id="rId21" w:history="1">
         <w:r>
           <w:rPr>
             <w:rStyle w:val="Hyperlink"/>
@@ -410,7 +496,7 @@
           <w:numId w:val="4"/>
         </w:numPr>
       </w:pPr>
-      <w:hyperlink r:id="rId21" w:history="1">
+      <w:hyperlink r:id="rId22" w:history="1">
         <w:r>
           <w:rPr>
             <w:rStyle w:val="Hyperlink"/>
@@ -421,7 +507,7 @@
       <w:r>
         <w:t> + </w:t>
       </w:r>
-      <w:hyperlink r:id="rId22" w:history="1">
+      <w:hyperlink r:id="rId23" w:history="1">
         <w:r>
           <w:rPr>
             <w:rStyle w:val="Hyperlink"/>
@@ -443,7 +529,7 @@
       <w:r>
         <w:t>Bộ đôi </w:t>
       </w:r>
-      <w:hyperlink r:id="rId23" w:history="1">
+      <w:hyperlink r:id="rId24" w:history="1">
         <w:r>
           <w:rPr>
             <w:rStyle w:val="Hyperlink"/>
@@ -454,7 +540,7 @@
       <w:r>
         <w:t> + </w:t>
       </w:r>
-      <w:hyperlink r:id="rId24" w:history="1">
+      <w:hyperlink r:id="rId25" w:history="1">
         <w:r>
           <w:rPr>
             <w:rStyle w:val="Hyperlink"/>
@@ -465,7 +551,7 @@
       <w:r>
         <w:t>: Như mình đã </w:t>
       </w:r>
-      <w:hyperlink r:id="rId25" w:history="1">
+      <w:hyperlink r:id="rId26" w:history="1">
         <w:r>
           <w:rPr>
             <w:rStyle w:val="Hyperlink"/>
@@ -530,13 +616,15 @@
     </w:p>
     <w:p>
       <w:r>
-        <w:lastRenderedPageBreak/>
+        <w:rPr>
+          <w:noProof/>
+        </w:rPr>
         <w:drawing>
           <wp:inline distT="0" distB="0" distL="0" distR="0" wp14:anchorId="3686468E" wp14:editId="60D63713">
             <wp:extent cx="3905250" cy="3816350"/>
             <wp:effectExtent l="0" t="0" r="0" b="0"/>
             <wp:docPr id="1" name="Picture 1" descr="https://toidicodedao.files.wordpress.com/2020/07/screenshot-2020-07-23-at-5.39.44-pm.jpg?w=410&amp;h=401">
-              <a:hlinkClick xmlns:a="http://schemas.openxmlformats.org/drawingml/2006/main" r:id="rId26"/>
+              <a:hlinkClick xmlns:a="http://schemas.openxmlformats.org/drawingml/2006/main" r:id="rId27"/>
             </wp:docPr>
             <wp:cNvGraphicFramePr>
               <a:graphicFrameLocks xmlns:a="http://schemas.openxmlformats.org/drawingml/2006/main" noChangeAspect="1"/>
@@ -546,14 +634,14 @@
                 <pic:pic xmlns:pic="http://schemas.openxmlformats.org/drawingml/2006/picture">
                   <pic:nvPicPr>
                     <pic:cNvPr id="0" name="Picture 3" descr="https://toidicodedao.files.wordpress.com/2020/07/screenshot-2020-07-23-at-5.39.44-pm.jpg?w=410&amp;h=401">
-                      <a:hlinkClick r:id="rId26"/>
+                      <a:hlinkClick r:id="rId27"/>
                     </pic:cNvPr>
                     <pic:cNvPicPr>
                       <a:picLocks noChangeAspect="1" noChangeArrowheads="1"/>
                     </pic:cNvPicPr>
                   </pic:nvPicPr>
                   <pic:blipFill>
-                    <a:blip r:embed="rId27">
+                    <a:blip r:embed="rId28">
                       <a:extLst>
                         <a:ext uri="{28A0092B-C50C-407E-A947-70E740481C1C}">
                           <a14:useLocalDpi xmlns:a14="http://schemas.microsoft.com/office/drawing/2010/main" val="0"/>
@@ -587,7 +675,7 @@
       <w:r>
         <w:t>Đống VSCode Extension tả pí lù trong máy mình. Dùng một mình VS Code nhưng </w:t>
       </w:r>
-      <w:hyperlink r:id="rId28" w:history="1">
+      <w:hyperlink r:id="rId29" w:history="1">
         <w:r>
           <w:rPr>
             <w:rStyle w:val="Hyperlink"/>
@@ -603,6 +691,7 @@
     </w:p>
     <w:p>
       <w:r>
+        <w:lastRenderedPageBreak/>
         <w:t>Ngoài ra, còn 2 extension hay ho </w:t>
       </w:r>
       <w:r>
@@ -615,7 +704,7 @@
       <w:r>
         <w:t> nữa (gần như viết code phụ bạn luôn). Mình giới thiệu trong </w:t>
       </w:r>
-      <w:hyperlink r:id="rId29" w:history="1">
+      <w:hyperlink r:id="rId30" w:history="1">
         <w:r>
           <w:rPr>
             <w:rStyle w:val="Hyperlink"/>
@@ -682,10 +771,7 @@
         <w:t> nhen.</w:t>
       </w:r>
     </w:p>
-    <w:p>
-      <w:bookmarkStart w:id="0" w:name="_GoBack"/>
-      <w:bookmarkEnd w:id="0"/>
-    </w:p>
+    <w:p/>
     <w:sectPr>
       <w:pgSz w:w="12240" w:h="15840"/>
       <w:pgMar w:top="1440" w:right="1440" w:bottom="1440" w:left="1440" w:header="720" w:footer="720" w:gutter="0"/>
@@ -1715,6 +1801,7 @@
   <w:style w:type="character" w:default="1" w:styleId="DefaultParagraphFont">
     <w:name w:val="Default Paragraph Font"/>
     <w:uiPriority w:val="1"/>
+    <w:semiHidden/>
     <w:unhideWhenUsed/>
   </w:style>
   <w:style w:type="table" w:default="1" w:styleId="TableNormal">

</xml_diff>